<commit_message>
Small changes to SA reports
</commit_message>
<xml_diff>
--- a/lp/c2_2/sa/k.docx
+++ b/lp/c2_2/sa/k.docx
@@ -690,10 +690,10 @@
             <v:path o:extrusionok="f" gradientshapeok="t" o:connecttype="rect"/>
             <o:lock v:ext="edit" aspectratio="t"/>
           </v:shapetype>
-          <v:shape id="_x0000_i1025" type="#_x0000_t75" style="width:466.6pt;height:419.85pt" o:ole="">
+          <v:shape id="_x0000_i1025" type="#_x0000_t75" style="width:466.5pt;height:420pt" o:ole="">
             <v:imagedata r:id="rId8" o:title=""/>
           </v:shape>
-          <o:OLEObject Type="Embed" ProgID="Visio.Drawing.15" ShapeID="_x0000_i1025" DrawAspect="Content" ObjectID="_1458322065" r:id="rId9"/>
+          <o:OLEObject Type="Embed" ProgID="Visio.Drawing.15" ShapeID="_x0000_i1025" DrawAspect="Content" ObjectID="_1458323077" r:id="rId9"/>
         </w:object>
       </w:r>
     </w:p>
@@ -746,7 +746,21 @@
           <w:rStyle w:val="Heading2Char"/>
         </w:rPr>
         <w:lastRenderedPageBreak/>
-        <w:t>Діаграма активностей (рівень бізнес системи)</w:t>
+        <w:t xml:space="preserve">Діаграма </w:t>
+      </w:r>
+      <w:proofErr w:type="spellStart"/>
+      <w:r>
+        <w:rPr>
+          <w:rStyle w:val="Heading2Char"/>
+        </w:rPr>
+        <w:t>активностей</w:t>
+      </w:r>
+      <w:proofErr w:type="spellEnd"/>
+      <w:r>
+        <w:rPr>
+          <w:rStyle w:val="Heading2Char"/>
+        </w:rPr>
+        <w:t xml:space="preserve"> (рівень бізнес системи)</w:t>
       </w:r>
     </w:p>
     <w:p>
@@ -765,10 +779,10 @@
           <w:rStyle w:val="Heading2Char"/>
         </w:rPr>
         <w:object w:dxaOrig="4831" w:dyaOrig="7351" w14:anchorId="59A6B226">
-          <v:shape id="_x0000_i1026" type="#_x0000_t75" style="width:241.7pt;height:367.5pt" o:ole="">
+          <v:shape id="_x0000_i1026" type="#_x0000_t75" style="width:241.5pt;height:367.5pt" o:ole="">
             <v:imagedata r:id="rId10" o:title=""/>
           </v:shape>
-          <o:OLEObject Type="Embed" ProgID="Visio.Drawing.15" ShapeID="_x0000_i1026" DrawAspect="Content" ObjectID="_1458322066" r:id="rId11"/>
+          <o:OLEObject Type="Embed" ProgID="Visio.Drawing.15" ShapeID="_x0000_i1026" DrawAspect="Content" ObjectID="_1458323078" r:id="rId11"/>
         </w:object>
       </w:r>
     </w:p>
@@ -817,8 +831,6 @@
           <w:rStyle w:val="Heading2Char"/>
         </w:rPr>
       </w:pPr>
-      <w:bookmarkStart w:id="0" w:name="_GoBack"/>
-      <w:bookmarkEnd w:id="0"/>
     </w:p>
     <w:p>
       <w:pPr>
@@ -833,10 +845,10 @@
           <w:rStyle w:val="Heading2Char"/>
         </w:rPr>
         <w:object w:dxaOrig="7966" w:dyaOrig="6886" w14:anchorId="01079373">
-          <v:shape id="_x0000_i1030" type="#_x0000_t75" style="width:398.35pt;height:344.1pt" o:ole="">
+          <v:shape id="_x0000_i1027" type="#_x0000_t75" style="width:398.25pt;height:344.25pt" o:ole="">
             <v:imagedata r:id="rId12" o:title=""/>
           </v:shape>
-          <o:OLEObject Type="Embed" ProgID="Visio.Drawing.15" ShapeID="_x0000_i1030" DrawAspect="Content" ObjectID="_1458322067" r:id="rId13"/>
+          <o:OLEObject Type="Embed" ProgID="Visio.Drawing.15" ShapeID="_x0000_i1027" DrawAspect="Content" ObjectID="_1458323079" r:id="rId13"/>
         </w:object>
       </w:r>
       <w:r>
@@ -865,6 +877,7 @@
         <w:t>IDEF0</w:t>
       </w:r>
     </w:p>
+    <w:bookmarkStart w:id="0" w:name="_GoBack"/>
     <w:p>
       <w:pPr>
         <w:autoSpaceDE w:val="0"/>
@@ -880,13 +893,14 @@
         <w:rPr>
           <w:rStyle w:val="Heading2Char"/>
         </w:rPr>
-        <w:object w:dxaOrig="11371" w:dyaOrig="16306" w14:anchorId="1186A100">
-          <v:shape id="_x0000_i1027" type="#_x0000_t75" style="width:425.45pt;height:608.25pt" o:ole="">
+        <w:object w:dxaOrig="11371" w:dyaOrig="16306" w14:anchorId="5FE34435">
+          <v:shape id="_x0000_i1030" type="#_x0000_t75" style="width:417pt;height:597.75pt" o:ole="">
             <v:imagedata r:id="rId14" o:title=""/>
           </v:shape>
-          <o:OLEObject Type="Embed" ProgID="Visio.Drawing.15" ShapeID="_x0000_i1027" DrawAspect="Content" ObjectID="_1458322068" r:id="rId15"/>
+          <o:OLEObject Type="Embed" ProgID="Visio.Drawing.15" ShapeID="_x0000_i1030" DrawAspect="Content" ObjectID="_1458323080" r:id="rId15"/>
         </w:object>
       </w:r>
+      <w:bookmarkEnd w:id="0"/>
       <w:r>
         <w:rPr>
           <w:rStyle w:val="Heading2Char"/>
@@ -939,10 +953,10 @@
           <w:rStyle w:val="Heading2Char"/>
         </w:rPr>
         <w:object w:dxaOrig="6615" w:dyaOrig="3961" w14:anchorId="23E679C8">
-          <v:shape id="_x0000_i1028" type="#_x0000_t75" style="width:330.55pt;height:198.25pt" o:ole="">
+          <v:shape id="_x0000_i1028" type="#_x0000_t75" style="width:330.75pt;height:198pt" o:ole="">
             <v:imagedata r:id="rId16" o:title=""/>
           </v:shape>
-          <o:OLEObject Type="Embed" ProgID="Visio.Drawing.15" ShapeID="_x0000_i1028" DrawAspect="Content" ObjectID="_1458322069" r:id="rId17"/>
+          <o:OLEObject Type="Embed" ProgID="Visio.Drawing.15" ShapeID="_x0000_i1028" DrawAspect="Content" ObjectID="_1458323081" r:id="rId17"/>
         </w:object>
       </w:r>
     </w:p>
@@ -1002,7 +1016,7 @@
           <w:rStyle w:val="Heading2Char"/>
         </w:rPr>
         <w:pict w14:anchorId="74F9689A">
-          <v:shape id="_x0000_i1029" type="#_x0000_t75" style="width:481.1pt;height:395.05pt">
+          <v:shape id="_x0000_i1029" type="#_x0000_t75" style="width:480.75pt;height:395.25pt">
             <v:imagedata r:id="rId18" o:title="k_7"/>
           </v:shape>
         </w:pict>
@@ -3985,6 +3999,7 @@
   <w:style w:type="character" w:default="1" w:styleId="DefaultParagraphFont">
     <w:name w:val="Default Paragraph Font"/>
     <w:uiPriority w:val="1"/>
+    <w:semiHidden/>
     <w:unhideWhenUsed/>
   </w:style>
   <w:style w:type="table" w:default="1" w:styleId="TableNormal">
@@ -4658,10 +4673,11 @@
   </w:font>
   <w:font w:name="Segoe UI">
     <w:panose1 w:val="020B0502040204020203"/>
-    <w:charset w:val="CC"/>
+    <w:charset w:val="00"/>
     <w:family w:val="swiss"/>
+    <w:notTrueType/>
     <w:pitch w:val="variable"/>
-    <w:sig w:usb0="E4002EFF" w:usb1="C000E47F" w:usb2="00000009" w:usb3="00000000" w:csb0="000001FF" w:csb1="00000000"/>
+    <w:sig w:usb0="00000003" w:usb1="00000000" w:usb2="00000000" w:usb3="00000000" w:csb0="00000001" w:csb1="00000000"/>
   </w:font>
   <w:font w:name="Lucida Sans Unicode">
     <w:panose1 w:val="020B0602030504020204"/>
@@ -4722,6 +4738,7 @@
     <w:rsid w:val="00451139"/>
     <w:rsid w:val="00483914"/>
     <w:rsid w:val="005C6ADA"/>
+    <w:rsid w:val="00724573"/>
     <w:rsid w:val="007F01B2"/>
     <w:rsid w:val="00815082"/>
     <w:rsid w:val="00940E18"/>
@@ -5477,7 +5494,7 @@
 </file>
 
 <file path=customXml/itemProps1.xml><?xml version="1.0" encoding="utf-8"?>
-<ds:datastoreItem xmlns:ds="http://schemas.openxmlformats.org/officeDocument/2006/customXml" ds:itemID="{7D53028B-80BA-405E-A4C6-945CE34BD8D5}">
+<ds:datastoreItem xmlns:ds="http://schemas.openxmlformats.org/officeDocument/2006/customXml" ds:itemID="{DEF62E8D-5C05-434C-8E6F-A510D58BDDEE}">
   <ds:schemaRefs>
     <ds:schemaRef ds:uri="http://schemas.openxmlformats.org/officeDocument/2006/bibliography"/>
   </ds:schemaRefs>

</xml_diff>

<commit_message>
Fixed K for SA
</commit_message>
<xml_diff>
--- a/lp/c2_2/sa/k.docx
+++ b/lp/c2_2/sa/k.docx
@@ -540,12 +540,7 @@
     </w:p>
     <w:p>
       <w:pPr>
-        <w:autoSpaceDE w:val="0"/>
-        <w:autoSpaceDN w:val="0"/>
-        <w:adjustRightInd w:val="0"/>
-        <w:spacing w:after="0" w:line="240" w:lineRule="auto"/>
         <w:ind w:firstLine="0"/>
-        <w:jc w:val="center"/>
         <w:rPr>
           <w:rFonts w:cs="Times New Roman"/>
           <w:kern w:val="0"/>
@@ -555,21 +550,27 @@
     </w:p>
     <w:p>
       <w:pPr>
-        <w:ind w:firstLine="0"/>
-      </w:pPr>
-      <w:r>
+        <w:pStyle w:val="Heading1"/>
         <w:rPr>
           <w:rStyle w:val="Heading1Char"/>
         </w:rPr>
+      </w:pPr>
+      <w:r>
+        <w:rPr>
+          <w:rStyle w:val="Heading1Char"/>
+        </w:rPr>
         <w:lastRenderedPageBreak/>
-        <w:t xml:space="preserve">Туристична фірма </w:t>
-      </w:r>
-      <w:r>
-        <w:rPr>
-          <w:rStyle w:val="Heading1Char"/>
-        </w:rPr>
-        <w:br/>
-      </w:r>
+        <w:t>Туристична фірма</w:t>
+      </w:r>
+    </w:p>
+    <w:p>
+      <w:pPr>
+        <w:pStyle w:val="Heading2"/>
+        <w:rPr>
+          <w:rFonts w:ascii="Times New Roman" w:hAnsi="Times New Roman"/>
+          <w:shd w:val="clear" w:color="auto" w:fill="FFFFFF"/>
+        </w:rPr>
+      </w:pPr>
       <w:r>
         <w:rPr>
           <w:rStyle w:val="Heading2Char"/>
@@ -584,22 +585,21 @@
         </w:rPr>
         <w:t xml:space="preserve"> </w:t>
       </w:r>
-      <w:r>
-        <w:rPr>
-          <w:rFonts w:ascii="Times New Roman" w:hAnsi="Times New Roman"/>
-          <w:shd w:val="clear" w:color="auto" w:fill="FFFFFF"/>
-        </w:rPr>
+    </w:p>
+    <w:p>
+      <w:r>
+        <w:t xml:space="preserve">Ви працюєте в туристичній компанії. Ваша компанія працює з клієнтами, продаючи їм путівки. Вашим завданням є відстеження фінансової сторони діяльності фірми. </w:t>
+      </w:r>
+      <w:r>
         <w:br/>
-      </w:r>
-      <w:r>
-        <w:t xml:space="preserve">Ви працюєте в туристичній компанії. Ваша компанія працює з клієнтами, продаючи їм путівки. Вашим завданням є відстеження фінансової сторони діяльності фірми. </w:t>
-      </w:r>
-      <w:r>
-        <w:br/>
-        <w:t xml:space="preserve">Робота з клієнтами у вашій компанії організована таким чином: у кожного клієнта, що прийшов до вас, існують  деякі стандартні дані - прізвище, ім'я, по батькові, адреса, телефон. Після цього ваші співробітники з'ясовують у клієнта, куди він хотів би поїхати відпочивати. При цьому йому демонструються різні варіанти, що включають країну проживання, особливості місцевого клімату, наявні готелі різного класу. Поряд з цим, обговорюється можлива тривалість перебування і вартість путівки. У разі якщо вам вдалося домовитися, і знайти для клієнта прийнятний варіант, ви реєструєте факт продажу путівки (або путівок, якщо клієнт купує відразу кілька путівок), фіксуючи дату відправлення. Іноді ви вирішуєте надати клієнтові деяку знижку. </w:t>
-      </w:r>
-      <w:r>
-        <w:br/>
+        <w:t xml:space="preserve">Робота з клієнтами у вашій компанії організована таким чином: у кожного клієнта, що прийшов до вас, існують  деякі стандартні дані - прізвище, ім'я, по батькові, адреса, телефон. Після цього ваші співробітники з'ясовують у клієнта, куди він хотів би поїхати відпочивати. При цьому йому демонструються різні варіанти, що включають країну проживання, особливості місцевого клімату, наявні готелі різного класу. Поряд з цим, обговорюється можлива тривалість перебування і вартість путівки. У разі якщо вам вдалося домовитися, і знайти для клієнта прийнятний варіант, ви реєструєте факт продажу путівки (або путівок, якщо клієнт купує відразу кілька путівок), фіксуючи дату відправлення. Іноді ви вирішуєте </w:t>
+      </w:r>
+      <w:r>
+        <w:t xml:space="preserve">надати клієнтові деяку знижку. </w:t>
+      </w:r>
+    </w:p>
+    <w:p>
+      <w:r>
         <w:t>Фірма працює з декількома готелями в декількох країнах. Путівки продаються на один, два або чотири тижні. Вартість путівки залежить від тривалості туру і готелю. Знижки, які надає фірма, фіксовані. Наприклад, при купівлі більше 1 путівки, надається знижка 5%. Знижки можуть додаватися.</w:t>
       </w:r>
     </w:p>
@@ -690,10 +690,10 @@
             <v:path o:extrusionok="f" gradientshapeok="t" o:connecttype="rect"/>
             <o:lock v:ext="edit" aspectratio="t"/>
           </v:shapetype>
-          <v:shape id="_x0000_i1025" type="#_x0000_t75" style="width:466.5pt;height:420pt" o:ole="">
+          <v:shape id="_x0000_i1025" type="#_x0000_t75" style="width:466.3pt;height:420.2pt" o:ole="">
             <v:imagedata r:id="rId8" o:title=""/>
           </v:shape>
-          <o:OLEObject Type="Embed" ProgID="Visio.Drawing.15" ShapeID="_x0000_i1025" DrawAspect="Content" ObjectID="_1458323077" r:id="rId9"/>
+          <o:OLEObject Type="Embed" ProgID="Visio.Drawing.15" ShapeID="_x0000_i1025" DrawAspect="Content" ObjectID="_1464071294" r:id="rId9"/>
         </w:object>
       </w:r>
     </w:p>
@@ -717,17 +717,14 @@
     </w:p>
     <w:p>
       <w:pPr>
-        <w:spacing w:before="0" w:after="160" w:line="259" w:lineRule="auto"/>
-        <w:ind w:firstLine="0"/>
-        <w:rPr>
-          <w:rStyle w:val="Heading2Char"/>
-        </w:rPr>
-      </w:pPr>
-      <w:r>
-        <w:rPr>
-          <w:rStyle w:val="Heading2Char"/>
-        </w:rPr>
-        <w:br w:type="page"/>
+        <w:autoSpaceDE w:val="0"/>
+        <w:autoSpaceDN w:val="0"/>
+        <w:adjustRightInd w:val="0"/>
+        <w:spacing w:before="0" w:after="0" w:line="240" w:lineRule="auto"/>
+        <w:ind w:firstLine="851"/>
+      </w:pPr>
+      <w:r>
+        <w:t>Діаграма прецедентів є концептуальним представленням програмної системи в процесі проектування й розробки системи.</w:t>
       </w:r>
     </w:p>
     <w:p>
@@ -737,6 +734,75 @@
         <w:adjustRightInd w:val="0"/>
         <w:spacing w:before="0" w:after="0" w:line="240" w:lineRule="auto"/>
         <w:ind w:firstLine="0"/>
+      </w:pPr>
+    </w:p>
+    <w:p>
+      <w:pPr>
+        <w:autoSpaceDE w:val="0"/>
+        <w:autoSpaceDN w:val="0"/>
+        <w:adjustRightInd w:val="0"/>
+        <w:spacing w:before="0" w:after="0" w:line="240" w:lineRule="auto"/>
+        <w:ind w:firstLine="851"/>
+      </w:pPr>
+      <w:r>
+        <w:t>На діаграмі показані головні прецеденти системи. Для цього використовується три Актора: Клієнт, Оператор, Бухгалтер. Отже.</w:t>
+      </w:r>
+    </w:p>
+    <w:p>
+      <w:pPr>
+        <w:pStyle w:val="ListParagraph"/>
+        <w:numPr>
+          <w:ilvl w:val="0"/>
+          <w:numId w:val="20"/>
+        </w:numPr>
+        <w:autoSpaceDE w:val="0"/>
+        <w:autoSpaceDN w:val="0"/>
+        <w:adjustRightInd w:val="0"/>
+        <w:spacing w:before="0" w:after="0" w:line="240" w:lineRule="auto"/>
+      </w:pPr>
+      <w:r>
+        <w:t>Перша дія, це реєстрація Клієнта в системі. Отримавши інформацію про Клієнта, Оператор створює нові записи в реєстраційній системі</w:t>
+      </w:r>
+    </w:p>
+    <w:p>
+      <w:pPr>
+        <w:pStyle w:val="ListParagraph"/>
+        <w:numPr>
+          <w:ilvl w:val="0"/>
+          <w:numId w:val="20"/>
+        </w:numPr>
+        <w:autoSpaceDE w:val="0"/>
+        <w:autoSpaceDN w:val="0"/>
+        <w:adjustRightInd w:val="0"/>
+        <w:spacing w:before="0" w:after="0" w:line="240" w:lineRule="auto"/>
+      </w:pPr>
+      <w:r>
+        <w:t>Наступна дія, це консультація Клієнта. За допомогою Оператора проводиться Пошук варіантів.</w:t>
+      </w:r>
+    </w:p>
+    <w:p>
+      <w:pPr>
+        <w:pStyle w:val="ListParagraph"/>
+        <w:numPr>
+          <w:ilvl w:val="0"/>
+          <w:numId w:val="20"/>
+        </w:numPr>
+        <w:autoSpaceDE w:val="0"/>
+        <w:autoSpaceDN w:val="0"/>
+        <w:adjustRightInd w:val="0"/>
+        <w:spacing w:before="0" w:after="0" w:line="240" w:lineRule="auto"/>
+      </w:pPr>
+      <w:r>
+        <w:t xml:space="preserve">У разі знаходження путівки, Клієнт оплачує путівку.  В цьому приймає участь Оператор, для пошуку знижок, і фінальної реєстрації продажу. Також </w:t>
+      </w:r>
+      <w:r>
+        <w:t>в дію вступає Бухгалтер, що отримує гроші.</w:t>
+      </w:r>
+    </w:p>
+    <w:p>
+      <w:pPr>
+        <w:spacing w:before="0" w:after="160" w:line="259" w:lineRule="auto"/>
+        <w:ind w:firstLine="0"/>
         <w:rPr>
           <w:rStyle w:val="Heading2Char"/>
         </w:rPr>
@@ -745,22 +811,22 @@
         <w:rPr>
           <w:rStyle w:val="Heading2Char"/>
         </w:rPr>
+        <w:br w:type="page"/>
+      </w:r>
+    </w:p>
+    <w:p>
+      <w:pPr>
+        <w:pStyle w:val="Heading2"/>
+        <w:rPr>
+          <w:rStyle w:val="Heading2Char"/>
+        </w:rPr>
+      </w:pPr>
+      <w:r>
+        <w:rPr>
+          <w:rStyle w:val="Heading2Char"/>
+        </w:rPr>
         <w:lastRenderedPageBreak/>
-        <w:t xml:space="preserve">Діаграма </w:t>
-      </w:r>
-      <w:proofErr w:type="spellStart"/>
-      <w:r>
-        <w:rPr>
-          <w:rStyle w:val="Heading2Char"/>
-        </w:rPr>
-        <w:t>активностей</w:t>
-      </w:r>
-      <w:proofErr w:type="spellEnd"/>
-      <w:r>
-        <w:rPr>
-          <w:rStyle w:val="Heading2Char"/>
-        </w:rPr>
-        <w:t xml:space="preserve"> (рівень бізнес системи)</w:t>
+        <w:t>Діаграма активностей (рівень бізнес системи)</w:t>
       </w:r>
     </w:p>
     <w:p>
@@ -779,26 +845,11 @@
           <w:rStyle w:val="Heading2Char"/>
         </w:rPr>
         <w:object w:dxaOrig="4831" w:dyaOrig="7351" w14:anchorId="59A6B226">
-          <v:shape id="_x0000_i1026" type="#_x0000_t75" style="width:241.5pt;height:367.5pt" o:ole="">
+          <v:shape id="_x0000_i1026" type="#_x0000_t75" style="width:241.3pt;height:367.3pt" o:ole="">
             <v:imagedata r:id="rId10" o:title=""/>
           </v:shape>
-          <o:OLEObject Type="Embed" ProgID="Visio.Drawing.15" ShapeID="_x0000_i1026" DrawAspect="Content" ObjectID="_1458323078" r:id="rId11"/>
+          <o:OLEObject Type="Embed" ProgID="Visio.Drawing.15" ShapeID="_x0000_i1026" DrawAspect="Content" ObjectID="_1464071295" r:id="rId11"/>
         </w:object>
-      </w:r>
-    </w:p>
-    <w:p>
-      <w:pPr>
-        <w:spacing w:before="0" w:after="160" w:line="259" w:lineRule="auto"/>
-        <w:ind w:firstLine="0"/>
-        <w:rPr>
-          <w:rStyle w:val="Heading2Char"/>
-        </w:rPr>
-      </w:pPr>
-      <w:r>
-        <w:rPr>
-          <w:rStyle w:val="Heading2Char"/>
-        </w:rPr>
-        <w:br w:type="page"/>
       </w:r>
     </w:p>
     <w:p>
@@ -808,6 +859,129 @@
         <w:adjustRightInd w:val="0"/>
         <w:spacing w:before="0" w:after="0" w:line="240" w:lineRule="auto"/>
         <w:ind w:firstLine="0"/>
+      </w:pPr>
+      <w:r>
+        <w:t>Діаграма активностей дозволяє показати бізнес процес, алгоритм роботи компанії. На данній діаграмі показано дуже висок</w:t>
+      </w:r>
+      <w:r>
+        <w:t>о</w:t>
+      </w:r>
+      <w:r>
+        <w:t>рівневий алгоритм пошуку варіанта путівки.</w:t>
+      </w:r>
+    </w:p>
+    <w:p>
+      <w:pPr>
+        <w:pStyle w:val="ListParagraph"/>
+        <w:numPr>
+          <w:ilvl w:val="0"/>
+          <w:numId w:val="22"/>
+        </w:numPr>
+        <w:autoSpaceDE w:val="0"/>
+        <w:autoSpaceDN w:val="0"/>
+        <w:adjustRightInd w:val="0"/>
+        <w:spacing w:before="0" w:after="0" w:line="240" w:lineRule="auto"/>
+      </w:pPr>
+      <w:r>
+        <w:t>Початок роботи процесу</w:t>
+      </w:r>
+    </w:p>
+    <w:p>
+      <w:pPr>
+        <w:pStyle w:val="ListParagraph"/>
+        <w:numPr>
+          <w:ilvl w:val="0"/>
+          <w:numId w:val="22"/>
+        </w:numPr>
+        <w:autoSpaceDE w:val="0"/>
+        <w:autoSpaceDN w:val="0"/>
+        <w:adjustRightInd w:val="0"/>
+        <w:spacing w:before="0" w:after="0" w:line="240" w:lineRule="auto"/>
+        <w:rPr>
+          <w:rStyle w:val="Heading2Char"/>
+          <w:rFonts w:asciiTheme="minorHAnsi" w:eastAsiaTheme="minorHAnsi" w:hAnsiTheme="minorHAnsi" w:cstheme="minorBidi"/>
+          <w:color w:val="auto"/>
+          <w:sz w:val="24"/>
+          <w:szCs w:val="22"/>
+        </w:rPr>
+      </w:pPr>
+      <w:r>
+        <w:t>Реєстрація клієнта</w:t>
+      </w:r>
+    </w:p>
+    <w:p>
+      <w:pPr>
+        <w:pStyle w:val="ListParagraph"/>
+        <w:numPr>
+          <w:ilvl w:val="0"/>
+          <w:numId w:val="22"/>
+        </w:numPr>
+        <w:autoSpaceDE w:val="0"/>
+        <w:autoSpaceDN w:val="0"/>
+        <w:adjustRightInd w:val="0"/>
+        <w:spacing w:before="0" w:after="0" w:line="240" w:lineRule="auto"/>
+      </w:pPr>
+      <w:r>
+        <w:t>Визначення варіанту пітівки</w:t>
+      </w:r>
+    </w:p>
+    <w:p>
+      <w:pPr>
+        <w:pStyle w:val="ListParagraph"/>
+        <w:numPr>
+          <w:ilvl w:val="0"/>
+          <w:numId w:val="22"/>
+        </w:numPr>
+        <w:autoSpaceDE w:val="0"/>
+        <w:autoSpaceDN w:val="0"/>
+        <w:adjustRightInd w:val="0"/>
+        <w:spacing w:before="0" w:after="0" w:line="240" w:lineRule="auto"/>
+      </w:pPr>
+      <w:r>
+        <w:t>Якщо варіант знайдено, то реєстрація продажу, або закінчення</w:t>
+      </w:r>
+    </w:p>
+    <w:p>
+      <w:pPr>
+        <w:pStyle w:val="ListParagraph"/>
+        <w:numPr>
+          <w:ilvl w:val="0"/>
+          <w:numId w:val="22"/>
+        </w:numPr>
+        <w:autoSpaceDE w:val="0"/>
+        <w:autoSpaceDN w:val="0"/>
+        <w:adjustRightInd w:val="0"/>
+        <w:spacing w:before="0" w:after="0" w:line="240" w:lineRule="auto"/>
+        <w:rPr>
+          <w:rStyle w:val="Heading2Char"/>
+          <w:rFonts w:asciiTheme="minorHAnsi" w:eastAsiaTheme="minorHAnsi" w:hAnsiTheme="minorHAnsi" w:cstheme="minorBidi"/>
+          <w:color w:val="auto"/>
+          <w:sz w:val="24"/>
+          <w:szCs w:val="22"/>
+        </w:rPr>
+      </w:pPr>
+      <w:r>
+        <w:t>Закінчення</w:t>
+      </w:r>
+    </w:p>
+    <w:p>
+      <w:pPr>
+        <w:spacing w:before="0" w:after="160" w:line="259" w:lineRule="auto"/>
+        <w:ind w:firstLine="0"/>
+        <w:rPr>
+          <w:rStyle w:val="Heading2Char"/>
+        </w:rPr>
+      </w:pPr>
+      <w:r>
+        <w:rPr>
+          <w:rStyle w:val="Heading2Char"/>
+        </w:rPr>
+        <w:br w:type="page"/>
+      </w:r>
+    </w:p>
+    <w:p>
+      <w:pPr>
+        <w:pStyle w:val="Heading2"/>
         <w:rPr>
           <w:rStyle w:val="Heading2Char"/>
         </w:rPr>
@@ -844,18 +1018,143 @@
         <w:rPr>
           <w:rStyle w:val="Heading2Char"/>
         </w:rPr>
-        <w:object w:dxaOrig="7966" w:dyaOrig="6886" w14:anchorId="01079373">
+        <w:object w:dxaOrig="7965" w:dyaOrig="6885" w14:anchorId="01079373">
           <v:shape id="_x0000_i1027" type="#_x0000_t75" style="width:398.25pt;height:344.25pt" o:ole="">
             <v:imagedata r:id="rId12" o:title=""/>
           </v:shape>
-          <o:OLEObject Type="Embed" ProgID="Visio.Drawing.15" ShapeID="_x0000_i1027" DrawAspect="Content" ObjectID="_1458323079" r:id="rId13"/>
+          <o:OLEObject Type="Embed" ProgID="Visio.Drawing.15" ShapeID="_x0000_i1027" DrawAspect="Content" ObjectID="_1464071296" r:id="rId13"/>
         </w:object>
       </w:r>
-      <w:r>
+    </w:p>
+    <w:p>
+      <w:pPr>
+        <w:spacing w:before="0" w:after="160" w:line="259" w:lineRule="auto"/>
+        <w:ind w:firstLine="0"/>
+      </w:pPr>
+      <w:r>
+        <w:rPr>
+          <w:b/>
+          <w:bCs/>
+        </w:rPr>
+        <w:t>Діаграма послідовності</w:t>
+      </w:r>
+      <w:r>
+        <w:t xml:space="preserve"> —відображає взаємодії об'єктів впорядкованих за часом. Зокрема, такі діаграми відображають задіяні </w:t>
+      </w:r>
+      <w:r>
+        <w:t>об'єкти</w:t>
+      </w:r>
+      <w:r>
+        <w:t xml:space="preserve"> та послідовність відправлених повідомлень. На цій діаграмі показана взаємодія між</w:t>
+      </w:r>
+      <w:r>
+        <w:t xml:space="preserve"> авторами</w:t>
+      </w:r>
+      <w:r>
+        <w:t>: Клієнтом, Оператором, Бухгалтером та</w:t>
+      </w:r>
+      <w:r>
+        <w:t xml:space="preserve"> об’єктом База дан</w:t>
+      </w:r>
+      <w:r>
+        <w:t>их</w:t>
+      </w:r>
+      <w:r>
+        <w:t>.</w:t>
+      </w:r>
+    </w:p>
+    <w:p>
+      <w:pPr>
+        <w:pStyle w:val="ListParagraph"/>
+        <w:numPr>
+          <w:ilvl w:val="0"/>
+          <w:numId w:val="22"/>
+        </w:numPr>
+        <w:autoSpaceDE w:val="0"/>
+        <w:autoSpaceDN w:val="0"/>
+        <w:adjustRightInd w:val="0"/>
+        <w:spacing w:before="0" w:after="0" w:line="240" w:lineRule="auto"/>
+      </w:pPr>
+      <w:r>
+        <w:t>Взаємодія починається з реєстрації Клієнта, для цього Оператор зберігає данні дані про Клієнта в Базі даних</w:t>
+      </w:r>
+    </w:p>
+    <w:p>
+      <w:pPr>
+        <w:pStyle w:val="ListParagraph"/>
+        <w:numPr>
+          <w:ilvl w:val="0"/>
+          <w:numId w:val="22"/>
+        </w:numPr>
+        <w:autoSpaceDE w:val="0"/>
+        <w:autoSpaceDN w:val="0"/>
+        <w:adjustRightInd w:val="0"/>
+        <w:spacing w:before="0" w:after="0" w:line="240" w:lineRule="auto"/>
+      </w:pPr>
+      <w:r>
+        <w:t xml:space="preserve">Далі пошук варіанта, для цього Оператор запитує інформацію про путівки в </w:t>
+      </w:r>
+      <w:r>
+        <w:t xml:space="preserve">Базі даних, і пропонує її </w:t>
+      </w:r>
+      <w:r>
+        <w:t>Клієнту</w:t>
+      </w:r>
+    </w:p>
+    <w:p>
+      <w:pPr>
+        <w:pStyle w:val="ListParagraph"/>
+        <w:numPr>
+          <w:ilvl w:val="0"/>
+          <w:numId w:val="22"/>
+        </w:numPr>
+        <w:autoSpaceDE w:val="0"/>
+        <w:autoSpaceDN w:val="0"/>
+        <w:adjustRightInd w:val="0"/>
+        <w:spacing w:before="0" w:after="0" w:line="240" w:lineRule="auto"/>
+      </w:pPr>
+      <w:r>
+        <w:t>У разі схвалення Клієнт підтверджує путівку, Оператор і Бухгалтер фіналізовують продаж.</w:t>
+      </w:r>
+    </w:p>
+    <w:p>
+      <w:pPr>
+        <w:pStyle w:val="ListParagraph"/>
+        <w:spacing w:before="0" w:after="160" w:line="259" w:lineRule="auto"/>
+        <w:ind w:firstLine="0"/>
         <w:rPr>
           <w:rStyle w:val="Heading2Char"/>
         </w:rPr>
+      </w:pPr>
+    </w:p>
+    <w:p>
+      <w:pPr>
+        <w:spacing w:before="0" w:after="160" w:line="259" w:lineRule="auto"/>
+        <w:ind w:firstLine="0"/>
+        <w:rPr>
+          <w:rStyle w:val="Heading2Char"/>
+        </w:rPr>
+      </w:pPr>
+      <w:r>
+        <w:rPr>
+          <w:rStyle w:val="Heading2Char"/>
+        </w:rPr>
         <w:br w:type="page"/>
+      </w:r>
+    </w:p>
+    <w:p>
+      <w:pPr>
+        <w:pStyle w:val="Heading2"/>
+        <w:rPr>
+          <w:rStyle w:val="Heading2Char"/>
+        </w:rPr>
+      </w:pPr>
+      <w:r>
+        <w:rPr>
+          <w:rStyle w:val="Heading2Char"/>
+        </w:rPr>
+        <w:lastRenderedPageBreak/>
+        <w:t>IDEF0</w:t>
       </w:r>
     </w:p>
     <w:p>
@@ -873,11 +1172,104 @@
         <w:rPr>
           <w:rStyle w:val="Heading2Char"/>
         </w:rPr>
-        <w:lastRenderedPageBreak/>
+        <w:object w:dxaOrig="11371" w:dyaOrig="7861" w14:anchorId="71E47C7E">
+          <v:shape id="_x0000_i1028" type="#_x0000_t75" style="width:465.75pt;height:321.75pt" o:ole="">
+            <v:imagedata r:id="rId14" o:title=""/>
+          </v:shape>
+          <o:OLEObject Type="Embed" ProgID="Visio.Drawing.15" ShapeID="_x0000_i1028" DrawAspect="Content" ObjectID="_1464071297" r:id="rId15"/>
+        </w:object>
+      </w:r>
+    </w:p>
+    <w:p>
+      <w:pPr>
+        <w:pStyle w:val="NormalWeb"/>
+      </w:pPr>
+      <w:r>
+        <w:rPr>
+          <w:b/>
+          <w:bCs/>
+        </w:rPr>
         <w:t>IDEF0</w:t>
       </w:r>
-    </w:p>
-    <w:bookmarkStart w:id="0" w:name="_GoBack"/>
+      <w:r>
+        <w:t xml:space="preserve"> — Function Modeling — </w:t>
+      </w:r>
+      <w:r>
+        <w:t>методологія</w:t>
+      </w:r>
+      <w:r>
+        <w:t xml:space="preserve"> функціонального </w:t>
+      </w:r>
+      <w:r>
+        <w:t>моделювання і графічного описання процесів</w:t>
+      </w:r>
+      <w:r>
+        <w:t xml:space="preserve">, призначена для формалізації і опису </w:t>
+      </w:r>
+      <w:r>
+        <w:t>бізнес-процесів</w:t>
+      </w:r>
+      <w:r>
+        <w:t>. Особливістю IDEF0 є її акцент на ієрархічне представлення об'єктів, що значно полегшує розуміння предметної області. В IDEF0 розглядаються логічні зв'язки між роботами, а не послідовність їх виконання в часі (</w:t>
+      </w:r>
+      <w:r>
+        <w:t>WorkFlow</w:t>
+      </w:r>
+      <w:r>
+        <w:t>).</w:t>
+      </w:r>
+      <w:r>
+        <w:rPr>
+          <w:lang w:val="en-US"/>
+        </w:rPr>
+        <w:t xml:space="preserve"> </w:t>
+      </w:r>
+      <w:r>
+        <w:t xml:space="preserve">Так само відображаються всі сигнали управління. </w:t>
+      </w:r>
+      <w:r>
+        <w:t>В нашому випадку діаграма показує верхній рівень взаємодіє</w:t>
+      </w:r>
+      <w:r>
+        <w:t xml:space="preserve"> операцй.</w:t>
+      </w:r>
+    </w:p>
+    <w:p>
+      <w:pPr>
+        <w:pStyle w:val="NormalWeb"/>
+        <w:numPr>
+          <w:ilvl w:val="0"/>
+          <w:numId w:val="22"/>
+        </w:numPr>
+      </w:pPr>
+      <w:r>
+        <w:t>Рєстрація – новий клієнт реєструється в системі</w:t>
+      </w:r>
+    </w:p>
+    <w:p>
+      <w:pPr>
+        <w:pStyle w:val="NormalWeb"/>
+        <w:numPr>
+          <w:ilvl w:val="0"/>
+          <w:numId w:val="22"/>
+        </w:numPr>
+      </w:pPr>
+      <w:r>
+        <w:t>Пошуки варіантів і знижки, використовується інформація із бази даних компанії про путівки</w:t>
+      </w:r>
+    </w:p>
+    <w:p>
+      <w:pPr>
+        <w:pStyle w:val="NormalWeb"/>
+        <w:numPr>
+          <w:ilvl w:val="0"/>
+          <w:numId w:val="22"/>
+        </w:numPr>
+      </w:pPr>
+      <w:r>
+        <w:t>Реєстрація продажу у випадку знайденого варіанту</w:t>
+      </w:r>
+    </w:p>
     <w:p>
       <w:pPr>
         <w:autoSpaceDE w:val="0"/>
@@ -893,25 +1285,12 @@
         <w:rPr>
           <w:rStyle w:val="Heading2Char"/>
         </w:rPr>
-        <w:object w:dxaOrig="11371" w:dyaOrig="16306" w14:anchorId="5FE34435">
-          <v:shape id="_x0000_i1030" type="#_x0000_t75" style="width:417pt;height:597.75pt" o:ole="">
-            <v:imagedata r:id="rId14" o:title=""/>
-          </v:shape>
-          <o:OLEObject Type="Embed" ProgID="Visio.Drawing.15" ShapeID="_x0000_i1030" DrawAspect="Content" ObjectID="_1458323080" r:id="rId15"/>
-        </w:object>
-      </w:r>
-      <w:bookmarkEnd w:id="0"/>
-      <w:r>
-        <w:rPr>
-          <w:rStyle w:val="Heading2Char"/>
-        </w:rPr>
         <w:br w:type="page"/>
       </w:r>
     </w:p>
     <w:p>
       <w:pPr>
-        <w:spacing w:before="0" w:after="160" w:line="259" w:lineRule="auto"/>
-        <w:ind w:firstLine="0"/>
+        <w:pStyle w:val="Heading2"/>
         <w:rPr>
           <w:rStyle w:val="Heading2Char"/>
         </w:rPr>
@@ -953,10 +1332,10 @@
           <w:rStyle w:val="Heading2Char"/>
         </w:rPr>
         <w:object w:dxaOrig="6615" w:dyaOrig="3961" w14:anchorId="23E679C8">
-          <v:shape id="_x0000_i1028" type="#_x0000_t75" style="width:330.75pt;height:198pt" o:ole="">
+          <v:shape id="_x0000_i1029" type="#_x0000_t75" style="width:330.75pt;height:198pt" o:ole="">
             <v:imagedata r:id="rId16" o:title=""/>
           </v:shape>
-          <o:OLEObject Type="Embed" ProgID="Visio.Drawing.15" ShapeID="_x0000_i1028" DrawAspect="Content" ObjectID="_1458323081" r:id="rId17"/>
+          <o:OLEObject Type="Embed" ProgID="Visio.Drawing.15" ShapeID="_x0000_i1029" DrawAspect="Content" ObjectID="_1464071298" r:id="rId17"/>
         </w:object>
       </w:r>
     </w:p>
@@ -976,15 +1355,135 @@
       <w:pPr>
         <w:spacing w:before="0" w:after="160" w:line="259" w:lineRule="auto"/>
         <w:ind w:firstLine="0"/>
+      </w:pPr>
+      <w:r>
+        <w:rPr>
+          <w:b/>
+          <w:bCs/>
+        </w:rPr>
+        <w:t>Діаграма потоків даних</w:t>
+      </w:r>
+      <w:r>
+        <w:t xml:space="preserve"> (</w:t>
+      </w:r>
+      <w:r>
+        <w:t>англ.</w:t>
+      </w:r>
+      <w:r>
+        <w:t xml:space="preserve"> </w:t>
+      </w:r>
+      <w:r>
+        <w:rPr>
+          <w:i/>
+          <w:iCs/>
+          <w:lang w:val="en"/>
+        </w:rPr>
+        <w:t>Data Flow Diagram</w:t>
+      </w:r>
+      <w:r>
+        <w:t xml:space="preserve">) — модель проектування, графічне представлення «потоків» даних в </w:t>
+      </w:r>
+      <w:r>
+        <w:t>інформаційній системі</w:t>
+      </w:r>
+      <w:r>
+        <w:t>. Діаграма потоків даних також може використовуватись для представлення процесів обробки даних (структурна розробка). На данній діаграмі показано «потік» данних головного процесу пошуку путівки. Отже:</w:t>
+      </w:r>
+    </w:p>
+    <w:p>
+      <w:pPr>
+        <w:pStyle w:val="ListParagraph"/>
+        <w:numPr>
+          <w:ilvl w:val="0"/>
+          <w:numId w:val="22"/>
+        </w:numPr>
+        <w:spacing w:before="0" w:after="160" w:line="259" w:lineRule="auto"/>
         <w:rPr>
           <w:rStyle w:val="Heading2Char"/>
+          <w:rFonts w:asciiTheme="minorHAnsi" w:eastAsiaTheme="minorHAnsi" w:hAnsiTheme="minorHAnsi" w:cstheme="minorBidi"/>
+          <w:color w:val="auto"/>
+          <w:sz w:val="24"/>
+          <w:szCs w:val="22"/>
         </w:rPr>
       </w:pPr>
       <w:r>
         <w:rPr>
           <w:rStyle w:val="Heading2Char"/>
-        </w:rPr>
-        <w:br w:type="page"/>
+          <w:rFonts w:asciiTheme="minorHAnsi" w:eastAsiaTheme="minorHAnsi" w:hAnsiTheme="minorHAnsi" w:cstheme="minorBidi"/>
+          <w:color w:val="auto"/>
+          <w:sz w:val="24"/>
+          <w:szCs w:val="22"/>
+        </w:rPr>
+        <w:t>На вході інформація про Клієнта, виконується функція Реєстрація, і зберігається інформація в базу даних реєстраційні данні</w:t>
+      </w:r>
+    </w:p>
+    <w:p>
+      <w:pPr>
+        <w:pStyle w:val="ListParagraph"/>
+        <w:numPr>
+          <w:ilvl w:val="0"/>
+          <w:numId w:val="22"/>
+        </w:numPr>
+        <w:spacing w:before="0" w:after="160" w:line="259" w:lineRule="auto"/>
+        <w:rPr>
+          <w:rStyle w:val="Heading2Char"/>
+          <w:rFonts w:asciiTheme="minorHAnsi" w:eastAsiaTheme="minorHAnsi" w:hAnsiTheme="minorHAnsi" w:cstheme="minorBidi"/>
+          <w:color w:val="auto"/>
+          <w:sz w:val="24"/>
+          <w:szCs w:val="22"/>
+        </w:rPr>
+      </w:pPr>
+      <w:r>
+        <w:rPr>
+          <w:rStyle w:val="Heading2Char"/>
+          <w:rFonts w:asciiTheme="minorHAnsi" w:eastAsiaTheme="minorHAnsi" w:hAnsiTheme="minorHAnsi" w:cstheme="minorBidi"/>
+          <w:color w:val="auto"/>
+          <w:sz w:val="24"/>
+          <w:szCs w:val="22"/>
+        </w:rPr>
+        <w:t>Далі пошук варіантів, використовується інформація з бази даних по путівках і знижках</w:t>
+      </w:r>
+    </w:p>
+    <w:p>
+      <w:pPr>
+        <w:pStyle w:val="ListParagraph"/>
+        <w:numPr>
+          <w:ilvl w:val="0"/>
+          <w:numId w:val="22"/>
+        </w:numPr>
+        <w:spacing w:before="0" w:after="160" w:line="259" w:lineRule="auto"/>
+        <w:rPr>
+          <w:rStyle w:val="Heading2Char"/>
+          <w:rFonts w:asciiTheme="minorHAnsi" w:eastAsiaTheme="minorHAnsi" w:hAnsiTheme="minorHAnsi" w:cstheme="minorBidi"/>
+          <w:color w:val="auto"/>
+          <w:sz w:val="24"/>
+          <w:szCs w:val="22"/>
+        </w:rPr>
+      </w:pPr>
+      <w:r>
+        <w:rPr>
+          <w:rStyle w:val="Heading2Char"/>
+          <w:rFonts w:asciiTheme="minorHAnsi" w:eastAsiaTheme="minorHAnsi" w:hAnsiTheme="minorHAnsi" w:cstheme="minorBidi"/>
+          <w:color w:val="auto"/>
+          <w:sz w:val="24"/>
+          <w:szCs w:val="22"/>
+        </w:rPr>
+        <w:t>Реєстрація продажу, інформація записується в базу даних по продажах</w:t>
+      </w:r>
+    </w:p>
+    <w:p>
+      <w:pPr>
+        <w:pStyle w:val="Heading2"/>
+        <w:rPr>
+          <w:rStyle w:val="Heading2Char"/>
+        </w:rPr>
+      </w:pPr>
+      <w:r>
+        <w:rPr>
+          <w:rStyle w:val="Heading2Char"/>
+        </w:rPr>
+        <w:lastRenderedPageBreak/>
+        <w:t>IDEF1x</w:t>
       </w:r>
     </w:p>
     <w:p>
@@ -999,27 +1498,138 @@
         <w:rPr>
           <w:rStyle w:val="Heading2Char"/>
         </w:rPr>
-        <w:lastRenderedPageBreak/>
-        <w:t>IDEF1x</w:t>
-      </w:r>
-    </w:p>
-    <w:p>
-      <w:pPr>
-        <w:spacing w:before="0" w:after="160" w:line="259" w:lineRule="auto"/>
-        <w:ind w:firstLine="0"/>
-        <w:rPr>
-          <w:rStyle w:val="Heading2Char"/>
-        </w:rPr>
-      </w:pPr>
-      <w:r>
-        <w:rPr>
-          <w:rStyle w:val="Heading2Char"/>
-        </w:rPr>
         <w:pict w14:anchorId="74F9689A">
-          <v:shape id="_x0000_i1029" type="#_x0000_t75" style="width:480.75pt;height:395.25pt">
+          <v:shape id="_x0000_i1030" type="#_x0000_t75" style="width:480.95pt;height:395.45pt">
             <v:imagedata r:id="rId18" o:title="k_7"/>
           </v:shape>
         </w:pict>
+      </w:r>
+    </w:p>
+    <w:p>
+      <w:r>
+        <w:t xml:space="preserve">IDEF1x </w:t>
+      </w:r>
+      <w:r>
+        <w:t xml:space="preserve">семантична </w:t>
+      </w:r>
+      <w:r>
+        <w:t>інформаційна модель, яка представляє структуру інформації</w:t>
+      </w:r>
+      <w:r>
+        <w:t xml:space="preserve"> в графічному вигляді</w:t>
+      </w:r>
+      <w:r>
+        <w:t>, необхідної для підтримку функціонування системи.</w:t>
+      </w:r>
+      <w:r>
+        <w:t xml:space="preserve"> На </w:t>
+      </w:r>
+      <w:r>
+        <w:t>діаграмі показано</w:t>
+      </w:r>
+      <w:r>
+        <w:t xml:space="preserve"> сутності</w:t>
+      </w:r>
+      <w:r>
+        <w:t>, їхні головні атрибути і зв’язки</w:t>
+      </w:r>
+      <w:bookmarkStart w:id="0" w:name="_GoBack"/>
+      <w:bookmarkEnd w:id="0"/>
+      <w:r>
+        <w:t>:</w:t>
+      </w:r>
+    </w:p>
+    <w:p>
+      <w:pPr>
+        <w:pStyle w:val="ListParagraph"/>
+        <w:numPr>
+          <w:ilvl w:val="0"/>
+          <w:numId w:val="23"/>
+        </w:numPr>
+      </w:pPr>
+      <w:r>
+        <w:rPr>
+          <w:lang w:val="en-US"/>
+        </w:rPr>
+        <w:t xml:space="preserve">Registrations – </w:t>
+      </w:r>
+      <w:r>
+        <w:t>реєстрації</w:t>
+      </w:r>
+    </w:p>
+    <w:p>
+      <w:pPr>
+        <w:pStyle w:val="ListParagraph"/>
+        <w:numPr>
+          <w:ilvl w:val="0"/>
+          <w:numId w:val="23"/>
+        </w:numPr>
+      </w:pPr>
+      <w:r>
+        <w:t>С</w:t>
+      </w:r>
+      <w:r>
+        <w:rPr>
+          <w:lang w:val="en-US"/>
+        </w:rPr>
+        <w:t xml:space="preserve">ustomers – </w:t>
+      </w:r>
+      <w:r>
+        <w:t>клієнти</w:t>
+      </w:r>
+    </w:p>
+    <w:p>
+      <w:pPr>
+        <w:pStyle w:val="ListParagraph"/>
+        <w:numPr>
+          <w:ilvl w:val="0"/>
+          <w:numId w:val="23"/>
+        </w:numPr>
+      </w:pPr>
+      <w:r>
+        <w:rPr>
+          <w:lang w:val="en-US"/>
+        </w:rPr>
+        <w:t xml:space="preserve">Deals – </w:t>
+      </w:r>
+      <w:r>
+        <w:t>путівки</w:t>
+      </w:r>
+    </w:p>
+    <w:p>
+      <w:pPr>
+        <w:pStyle w:val="ListParagraph"/>
+        <w:numPr>
+          <w:ilvl w:val="0"/>
+          <w:numId w:val="23"/>
+        </w:numPr>
+      </w:pPr>
+      <w:r>
+        <w:rPr>
+          <w:lang w:val="en-US"/>
+        </w:rPr>
+        <w:t xml:space="preserve">TervelProposals – </w:t>
+      </w:r>
+      <w:r>
+        <w:t>пропозиції путівок</w:t>
+      </w:r>
+    </w:p>
+    <w:p>
+      <w:pPr>
+        <w:pStyle w:val="ListParagraph"/>
+        <w:numPr>
+          <w:ilvl w:val="0"/>
+          <w:numId w:val="23"/>
+        </w:numPr>
+      </w:pPr>
+      <w:r>
+        <w:rPr>
+          <w:lang w:val="en-US"/>
+        </w:rPr>
+        <w:t xml:space="preserve">Hotels </w:t>
+      </w:r>
+      <w:r>
+        <w:t>- готелі</w:t>
       </w:r>
     </w:p>
     <w:sectPr>
@@ -1108,7 +1718,7 @@
             <w:noProof/>
             <w:szCs w:val="24"/>
           </w:rPr>
-          <w:t>8</w:t>
+          <w:t>7</w:t>
         </w:r>
         <w:r>
           <w:rPr>
@@ -1632,6 +2242,231 @@
     </w:lvl>
   </w:abstractNum>
   <w:abstractNum w:abstractNumId="3">
+    <w:nsid w:val="13623B92"/>
+    <w:multiLevelType w:val="hybridMultilevel"/>
+    <w:tmpl w:val="2F44C83C"/>
+    <w:lvl w:ilvl="0" w:tplc="210E64DE">
+      <w:numFmt w:val="bullet"/>
+      <w:lvlText w:val="-"/>
+      <w:lvlJc w:val="left"/>
+      <w:pPr>
+        <w:ind w:left="720" w:hanging="360"/>
+      </w:pPr>
+      <w:rPr>
+        <w:rFonts w:ascii="Calibri" w:eastAsiaTheme="minorHAnsi" w:hAnsi="Calibri" w:cstheme="minorBidi" w:hint="default"/>
+      </w:rPr>
+    </w:lvl>
+    <w:lvl w:ilvl="1" w:tplc="04090003" w:tentative="1">
+      <w:start w:val="1"/>
+      <w:numFmt w:val="bullet"/>
+      <w:lvlText w:val="o"/>
+      <w:lvlJc w:val="left"/>
+      <w:pPr>
+        <w:ind w:left="1440" w:hanging="360"/>
+      </w:pPr>
+      <w:rPr>
+        <w:rFonts w:ascii="Courier New" w:hAnsi="Courier New" w:cs="Courier New" w:hint="default"/>
+      </w:rPr>
+    </w:lvl>
+    <w:lvl w:ilvl="2" w:tplc="04090005" w:tentative="1">
+      <w:start w:val="1"/>
+      <w:numFmt w:val="bullet"/>
+      <w:lvlText w:val=""/>
+      <w:lvlJc w:val="left"/>
+      <w:pPr>
+        <w:ind w:left="2160" w:hanging="360"/>
+      </w:pPr>
+      <w:rPr>
+        <w:rFonts w:ascii="Wingdings" w:hAnsi="Wingdings" w:hint="default"/>
+      </w:rPr>
+    </w:lvl>
+    <w:lvl w:ilvl="3" w:tplc="04090001" w:tentative="1">
+      <w:start w:val="1"/>
+      <w:numFmt w:val="bullet"/>
+      <w:lvlText w:val=""/>
+      <w:lvlJc w:val="left"/>
+      <w:pPr>
+        <w:ind w:left="2880" w:hanging="360"/>
+      </w:pPr>
+      <w:rPr>
+        <w:rFonts w:ascii="Symbol" w:hAnsi="Symbol" w:hint="default"/>
+      </w:rPr>
+    </w:lvl>
+    <w:lvl w:ilvl="4" w:tplc="04090003" w:tentative="1">
+      <w:start w:val="1"/>
+      <w:numFmt w:val="bullet"/>
+      <w:lvlText w:val="o"/>
+      <w:lvlJc w:val="left"/>
+      <w:pPr>
+        <w:ind w:left="3600" w:hanging="360"/>
+      </w:pPr>
+      <w:rPr>
+        <w:rFonts w:ascii="Courier New" w:hAnsi="Courier New" w:cs="Courier New" w:hint="default"/>
+      </w:rPr>
+    </w:lvl>
+    <w:lvl w:ilvl="5" w:tplc="04090005" w:tentative="1">
+      <w:start w:val="1"/>
+      <w:numFmt w:val="bullet"/>
+      <w:lvlText w:val=""/>
+      <w:lvlJc w:val="left"/>
+      <w:pPr>
+        <w:ind w:left="4320" w:hanging="360"/>
+      </w:pPr>
+      <w:rPr>
+        <w:rFonts w:ascii="Wingdings" w:hAnsi="Wingdings" w:hint="default"/>
+      </w:rPr>
+    </w:lvl>
+    <w:lvl w:ilvl="6" w:tplc="04090001" w:tentative="1">
+      <w:start w:val="1"/>
+      <w:numFmt w:val="bullet"/>
+      <w:lvlText w:val=""/>
+      <w:lvlJc w:val="left"/>
+      <w:pPr>
+        <w:ind w:left="5040" w:hanging="360"/>
+      </w:pPr>
+      <w:rPr>
+        <w:rFonts w:ascii="Symbol" w:hAnsi="Symbol" w:hint="default"/>
+      </w:rPr>
+    </w:lvl>
+    <w:lvl w:ilvl="7" w:tplc="04090003" w:tentative="1">
+      <w:start w:val="1"/>
+      <w:numFmt w:val="bullet"/>
+      <w:lvlText w:val="o"/>
+      <w:lvlJc w:val="left"/>
+      <w:pPr>
+        <w:ind w:left="5760" w:hanging="360"/>
+      </w:pPr>
+      <w:rPr>
+        <w:rFonts w:ascii="Courier New" w:hAnsi="Courier New" w:cs="Courier New" w:hint="default"/>
+      </w:rPr>
+    </w:lvl>
+    <w:lvl w:ilvl="8" w:tplc="04090005" w:tentative="1">
+      <w:start w:val="1"/>
+      <w:numFmt w:val="bullet"/>
+      <w:lvlText w:val=""/>
+      <w:lvlJc w:val="left"/>
+      <w:pPr>
+        <w:ind w:left="6480" w:hanging="360"/>
+      </w:pPr>
+      <w:rPr>
+        <w:rFonts w:ascii="Wingdings" w:hAnsi="Wingdings" w:hint="default"/>
+      </w:rPr>
+    </w:lvl>
+  </w:abstractNum>
+  <w:abstractNum w:abstractNumId="4">
+    <w:nsid w:val="14C61D92"/>
+    <w:multiLevelType w:val="hybridMultilevel"/>
+    <w:tmpl w:val="55DE9716"/>
+    <w:lvl w:ilvl="0" w:tplc="0409000F">
+      <w:start w:val="1"/>
+      <w:numFmt w:val="decimal"/>
+      <w:lvlText w:val="%1."/>
+      <w:lvlJc w:val="left"/>
+      <w:pPr>
+        <w:ind w:left="720" w:hanging="360"/>
+      </w:pPr>
+      <w:rPr>
+        <w:rFonts w:hint="default"/>
+      </w:rPr>
+    </w:lvl>
+    <w:lvl w:ilvl="1" w:tplc="04090003" w:tentative="1">
+      <w:start w:val="1"/>
+      <w:numFmt w:val="bullet"/>
+      <w:lvlText w:val="o"/>
+      <w:lvlJc w:val="left"/>
+      <w:pPr>
+        <w:ind w:left="1440" w:hanging="360"/>
+      </w:pPr>
+      <w:rPr>
+        <w:rFonts w:ascii="Courier New" w:hAnsi="Courier New" w:cs="Courier New" w:hint="default"/>
+      </w:rPr>
+    </w:lvl>
+    <w:lvl w:ilvl="2" w:tplc="04090005" w:tentative="1">
+      <w:start w:val="1"/>
+      <w:numFmt w:val="bullet"/>
+      <w:lvlText w:val=""/>
+      <w:lvlJc w:val="left"/>
+      <w:pPr>
+        <w:ind w:left="2160" w:hanging="360"/>
+      </w:pPr>
+      <w:rPr>
+        <w:rFonts w:ascii="Wingdings" w:hAnsi="Wingdings" w:hint="default"/>
+      </w:rPr>
+    </w:lvl>
+    <w:lvl w:ilvl="3" w:tplc="04090001" w:tentative="1">
+      <w:start w:val="1"/>
+      <w:numFmt w:val="bullet"/>
+      <w:lvlText w:val=""/>
+      <w:lvlJc w:val="left"/>
+      <w:pPr>
+        <w:ind w:left="2880" w:hanging="360"/>
+      </w:pPr>
+      <w:rPr>
+        <w:rFonts w:ascii="Symbol" w:hAnsi="Symbol" w:hint="default"/>
+      </w:rPr>
+    </w:lvl>
+    <w:lvl w:ilvl="4" w:tplc="04090003" w:tentative="1">
+      <w:start w:val="1"/>
+      <w:numFmt w:val="bullet"/>
+      <w:lvlText w:val="o"/>
+      <w:lvlJc w:val="left"/>
+      <w:pPr>
+        <w:ind w:left="3600" w:hanging="360"/>
+      </w:pPr>
+      <w:rPr>
+        <w:rFonts w:ascii="Courier New" w:hAnsi="Courier New" w:cs="Courier New" w:hint="default"/>
+      </w:rPr>
+    </w:lvl>
+    <w:lvl w:ilvl="5" w:tplc="04090005" w:tentative="1">
+      <w:start w:val="1"/>
+      <w:numFmt w:val="bullet"/>
+      <w:lvlText w:val=""/>
+      <w:lvlJc w:val="left"/>
+      <w:pPr>
+        <w:ind w:left="4320" w:hanging="360"/>
+      </w:pPr>
+      <w:rPr>
+        <w:rFonts w:ascii="Wingdings" w:hAnsi="Wingdings" w:hint="default"/>
+      </w:rPr>
+    </w:lvl>
+    <w:lvl w:ilvl="6" w:tplc="04090001" w:tentative="1">
+      <w:start w:val="1"/>
+      <w:numFmt w:val="bullet"/>
+      <w:lvlText w:val=""/>
+      <w:lvlJc w:val="left"/>
+      <w:pPr>
+        <w:ind w:left="5040" w:hanging="360"/>
+      </w:pPr>
+      <w:rPr>
+        <w:rFonts w:ascii="Symbol" w:hAnsi="Symbol" w:hint="default"/>
+      </w:rPr>
+    </w:lvl>
+    <w:lvl w:ilvl="7" w:tplc="04090003" w:tentative="1">
+      <w:start w:val="1"/>
+      <w:numFmt w:val="bullet"/>
+      <w:lvlText w:val="o"/>
+      <w:lvlJc w:val="left"/>
+      <w:pPr>
+        <w:ind w:left="5760" w:hanging="360"/>
+      </w:pPr>
+      <w:rPr>
+        <w:rFonts w:ascii="Courier New" w:hAnsi="Courier New" w:cs="Courier New" w:hint="default"/>
+      </w:rPr>
+    </w:lvl>
+    <w:lvl w:ilvl="8" w:tplc="04090005" w:tentative="1">
+      <w:start w:val="1"/>
+      <w:numFmt w:val="bullet"/>
+      <w:lvlText w:val=""/>
+      <w:lvlJc w:val="left"/>
+      <w:pPr>
+        <w:ind w:left="6480" w:hanging="360"/>
+      </w:pPr>
+      <w:rPr>
+        <w:rFonts w:ascii="Wingdings" w:hAnsi="Wingdings" w:hint="default"/>
+      </w:rPr>
+    </w:lvl>
+  </w:abstractNum>
+  <w:abstractNum w:abstractNumId="5">
     <w:nsid w:val="17827C60"/>
     <w:multiLevelType w:val="hybridMultilevel"/>
     <w:tmpl w:val="4F84CCC6"/>
@@ -1771,7 +2606,7 @@
       </w:rPr>
     </w:lvl>
   </w:abstractNum>
-  <w:abstractNum w:abstractNumId="4">
+  <w:abstractNum w:abstractNumId="6">
     <w:nsid w:val="268F74E4"/>
     <w:multiLevelType w:val="hybridMultilevel"/>
     <w:tmpl w:val="4858CB5C"/>
@@ -1857,7 +2692,120 @@
       </w:pPr>
     </w:lvl>
   </w:abstractNum>
-  <w:abstractNum w:abstractNumId="5">
+  <w:abstractNum w:abstractNumId="7">
+    <w:nsid w:val="29364509"/>
+    <w:multiLevelType w:val="hybridMultilevel"/>
+    <w:tmpl w:val="696262B0"/>
+    <w:lvl w:ilvl="0" w:tplc="04090001">
+      <w:start w:val="1"/>
+      <w:numFmt w:val="bullet"/>
+      <w:lvlText w:val=""/>
+      <w:lvlJc w:val="left"/>
+      <w:pPr>
+        <w:ind w:left="1429" w:hanging="360"/>
+      </w:pPr>
+      <w:rPr>
+        <w:rFonts w:ascii="Symbol" w:hAnsi="Symbol" w:hint="default"/>
+      </w:rPr>
+    </w:lvl>
+    <w:lvl w:ilvl="1" w:tplc="04090003" w:tentative="1">
+      <w:start w:val="1"/>
+      <w:numFmt w:val="bullet"/>
+      <w:lvlText w:val="o"/>
+      <w:lvlJc w:val="left"/>
+      <w:pPr>
+        <w:ind w:left="2149" w:hanging="360"/>
+      </w:pPr>
+      <w:rPr>
+        <w:rFonts w:ascii="Courier New" w:hAnsi="Courier New" w:cs="Courier New" w:hint="default"/>
+      </w:rPr>
+    </w:lvl>
+    <w:lvl w:ilvl="2" w:tplc="04090005" w:tentative="1">
+      <w:start w:val="1"/>
+      <w:numFmt w:val="bullet"/>
+      <w:lvlText w:val=""/>
+      <w:lvlJc w:val="left"/>
+      <w:pPr>
+        <w:ind w:left="2869" w:hanging="360"/>
+      </w:pPr>
+      <w:rPr>
+        <w:rFonts w:ascii="Wingdings" w:hAnsi="Wingdings" w:hint="default"/>
+      </w:rPr>
+    </w:lvl>
+    <w:lvl w:ilvl="3" w:tplc="04090001" w:tentative="1">
+      <w:start w:val="1"/>
+      <w:numFmt w:val="bullet"/>
+      <w:lvlText w:val=""/>
+      <w:lvlJc w:val="left"/>
+      <w:pPr>
+        <w:ind w:left="3589" w:hanging="360"/>
+      </w:pPr>
+      <w:rPr>
+        <w:rFonts w:ascii="Symbol" w:hAnsi="Symbol" w:hint="default"/>
+      </w:rPr>
+    </w:lvl>
+    <w:lvl w:ilvl="4" w:tplc="04090003" w:tentative="1">
+      <w:start w:val="1"/>
+      <w:numFmt w:val="bullet"/>
+      <w:lvlText w:val="o"/>
+      <w:lvlJc w:val="left"/>
+      <w:pPr>
+        <w:ind w:left="4309" w:hanging="360"/>
+      </w:pPr>
+      <w:rPr>
+        <w:rFonts w:ascii="Courier New" w:hAnsi="Courier New" w:cs="Courier New" w:hint="default"/>
+      </w:rPr>
+    </w:lvl>
+    <w:lvl w:ilvl="5" w:tplc="04090005" w:tentative="1">
+      <w:start w:val="1"/>
+      <w:numFmt w:val="bullet"/>
+      <w:lvlText w:val=""/>
+      <w:lvlJc w:val="left"/>
+      <w:pPr>
+        <w:ind w:left="5029" w:hanging="360"/>
+      </w:pPr>
+      <w:rPr>
+        <w:rFonts w:ascii="Wingdings" w:hAnsi="Wingdings" w:hint="default"/>
+      </w:rPr>
+    </w:lvl>
+    <w:lvl w:ilvl="6" w:tplc="04090001" w:tentative="1">
+      <w:start w:val="1"/>
+      <w:numFmt w:val="bullet"/>
+      <w:lvlText w:val=""/>
+      <w:lvlJc w:val="left"/>
+      <w:pPr>
+        <w:ind w:left="5749" w:hanging="360"/>
+      </w:pPr>
+      <w:rPr>
+        <w:rFonts w:ascii="Symbol" w:hAnsi="Symbol" w:hint="default"/>
+      </w:rPr>
+    </w:lvl>
+    <w:lvl w:ilvl="7" w:tplc="04090003" w:tentative="1">
+      <w:start w:val="1"/>
+      <w:numFmt w:val="bullet"/>
+      <w:lvlText w:val="o"/>
+      <w:lvlJc w:val="left"/>
+      <w:pPr>
+        <w:ind w:left="6469" w:hanging="360"/>
+      </w:pPr>
+      <w:rPr>
+        <w:rFonts w:ascii="Courier New" w:hAnsi="Courier New" w:cs="Courier New" w:hint="default"/>
+      </w:rPr>
+    </w:lvl>
+    <w:lvl w:ilvl="8" w:tplc="04090005" w:tentative="1">
+      <w:start w:val="1"/>
+      <w:numFmt w:val="bullet"/>
+      <w:lvlText w:val=""/>
+      <w:lvlJc w:val="left"/>
+      <w:pPr>
+        <w:ind w:left="7189" w:hanging="360"/>
+      </w:pPr>
+      <w:rPr>
+        <w:rFonts w:ascii="Wingdings" w:hAnsi="Wingdings" w:hint="default"/>
+      </w:rPr>
+    </w:lvl>
+  </w:abstractNum>
+  <w:abstractNum w:abstractNumId="8">
     <w:nsid w:val="2F1856C1"/>
     <w:multiLevelType w:val="multilevel"/>
     <w:tmpl w:val="F95E31CC"/>
@@ -2015,7 +2963,7 @@
       </w:rPr>
     </w:lvl>
   </w:abstractNum>
-  <w:abstractNum w:abstractNumId="6">
+  <w:abstractNum w:abstractNumId="9">
     <w:nsid w:val="30F30A43"/>
     <w:multiLevelType w:val="hybridMultilevel"/>
     <w:tmpl w:val="C3A045C2"/>
@@ -2128,7 +3076,7 @@
       </w:rPr>
     </w:lvl>
   </w:abstractNum>
-  <w:abstractNum w:abstractNumId="7">
+  <w:abstractNum w:abstractNumId="10">
     <w:nsid w:val="32D96AA3"/>
     <w:multiLevelType w:val="multilevel"/>
     <w:tmpl w:val="4FB2C29C"/>
@@ -2241,7 +3189,7 @@
       </w:pPr>
     </w:lvl>
   </w:abstractNum>
-  <w:abstractNum w:abstractNumId="8">
+  <w:abstractNum w:abstractNumId="11">
     <w:nsid w:val="33627530"/>
     <w:multiLevelType w:val="hybridMultilevel"/>
     <w:tmpl w:val="F49A3840"/>
@@ -2354,7 +3302,7 @@
       </w:rPr>
     </w:lvl>
   </w:abstractNum>
-  <w:abstractNum w:abstractNumId="9">
+  <w:abstractNum w:abstractNumId="12">
     <w:nsid w:val="3A227D08"/>
     <w:multiLevelType w:val="hybridMultilevel"/>
     <w:tmpl w:val="9376C28C"/>
@@ -2444,7 +3392,7 @@
       </w:pPr>
     </w:lvl>
   </w:abstractNum>
-  <w:abstractNum w:abstractNumId="10">
+  <w:abstractNum w:abstractNumId="13">
     <w:nsid w:val="4B315AA8"/>
     <w:multiLevelType w:val="hybridMultilevel"/>
     <w:tmpl w:val="DA4AC0BA"/>
@@ -2557,7 +3505,7 @@
       </w:pPr>
     </w:lvl>
   </w:abstractNum>
-  <w:abstractNum w:abstractNumId="11">
+  <w:abstractNum w:abstractNumId="14">
     <w:nsid w:val="4CF3469A"/>
     <w:multiLevelType w:val="hybridMultilevel"/>
     <w:tmpl w:val="81BCACD6"/>
@@ -2670,7 +3618,7 @@
       </w:rPr>
     </w:lvl>
   </w:abstractNum>
-  <w:abstractNum w:abstractNumId="12">
+  <w:abstractNum w:abstractNumId="15">
     <w:nsid w:val="4E334518"/>
     <w:multiLevelType w:val="hybridMultilevel"/>
     <w:tmpl w:val="DB12FBD6"/>
@@ -2759,7 +3707,119 @@
       </w:pPr>
     </w:lvl>
   </w:abstractNum>
-  <w:abstractNum w:abstractNumId="13">
+  <w:abstractNum w:abstractNumId="16">
+    <w:nsid w:val="4E9732F6"/>
+    <w:multiLevelType w:val="hybridMultilevel"/>
+    <w:tmpl w:val="6DF6E16C"/>
+    <w:lvl w:ilvl="0" w:tplc="210E64DE">
+      <w:numFmt w:val="bullet"/>
+      <w:lvlText w:val="-"/>
+      <w:lvlJc w:val="left"/>
+      <w:pPr>
+        <w:ind w:left="720" w:hanging="360"/>
+      </w:pPr>
+      <w:rPr>
+        <w:rFonts w:ascii="Calibri" w:eastAsiaTheme="minorHAnsi" w:hAnsi="Calibri" w:cstheme="minorBidi" w:hint="default"/>
+      </w:rPr>
+    </w:lvl>
+    <w:lvl w:ilvl="1" w:tplc="04090003" w:tentative="1">
+      <w:start w:val="1"/>
+      <w:numFmt w:val="bullet"/>
+      <w:lvlText w:val="o"/>
+      <w:lvlJc w:val="left"/>
+      <w:pPr>
+        <w:ind w:left="1440" w:hanging="360"/>
+      </w:pPr>
+      <w:rPr>
+        <w:rFonts w:ascii="Courier New" w:hAnsi="Courier New" w:cs="Courier New" w:hint="default"/>
+      </w:rPr>
+    </w:lvl>
+    <w:lvl w:ilvl="2" w:tplc="04090005" w:tentative="1">
+      <w:start w:val="1"/>
+      <w:numFmt w:val="bullet"/>
+      <w:lvlText w:val=""/>
+      <w:lvlJc w:val="left"/>
+      <w:pPr>
+        <w:ind w:left="2160" w:hanging="360"/>
+      </w:pPr>
+      <w:rPr>
+        <w:rFonts w:ascii="Wingdings" w:hAnsi="Wingdings" w:hint="default"/>
+      </w:rPr>
+    </w:lvl>
+    <w:lvl w:ilvl="3" w:tplc="04090001" w:tentative="1">
+      <w:start w:val="1"/>
+      <w:numFmt w:val="bullet"/>
+      <w:lvlText w:val=""/>
+      <w:lvlJc w:val="left"/>
+      <w:pPr>
+        <w:ind w:left="2880" w:hanging="360"/>
+      </w:pPr>
+      <w:rPr>
+        <w:rFonts w:ascii="Symbol" w:hAnsi="Symbol" w:hint="default"/>
+      </w:rPr>
+    </w:lvl>
+    <w:lvl w:ilvl="4" w:tplc="04090003" w:tentative="1">
+      <w:start w:val="1"/>
+      <w:numFmt w:val="bullet"/>
+      <w:lvlText w:val="o"/>
+      <w:lvlJc w:val="left"/>
+      <w:pPr>
+        <w:ind w:left="3600" w:hanging="360"/>
+      </w:pPr>
+      <w:rPr>
+        <w:rFonts w:ascii="Courier New" w:hAnsi="Courier New" w:cs="Courier New" w:hint="default"/>
+      </w:rPr>
+    </w:lvl>
+    <w:lvl w:ilvl="5" w:tplc="04090005" w:tentative="1">
+      <w:start w:val="1"/>
+      <w:numFmt w:val="bullet"/>
+      <w:lvlText w:val=""/>
+      <w:lvlJc w:val="left"/>
+      <w:pPr>
+        <w:ind w:left="4320" w:hanging="360"/>
+      </w:pPr>
+      <w:rPr>
+        <w:rFonts w:ascii="Wingdings" w:hAnsi="Wingdings" w:hint="default"/>
+      </w:rPr>
+    </w:lvl>
+    <w:lvl w:ilvl="6" w:tplc="04090001" w:tentative="1">
+      <w:start w:val="1"/>
+      <w:numFmt w:val="bullet"/>
+      <w:lvlText w:val=""/>
+      <w:lvlJc w:val="left"/>
+      <w:pPr>
+        <w:ind w:left="5040" w:hanging="360"/>
+      </w:pPr>
+      <w:rPr>
+        <w:rFonts w:ascii="Symbol" w:hAnsi="Symbol" w:hint="default"/>
+      </w:rPr>
+    </w:lvl>
+    <w:lvl w:ilvl="7" w:tplc="04090003" w:tentative="1">
+      <w:start w:val="1"/>
+      <w:numFmt w:val="bullet"/>
+      <w:lvlText w:val="o"/>
+      <w:lvlJc w:val="left"/>
+      <w:pPr>
+        <w:ind w:left="5760" w:hanging="360"/>
+      </w:pPr>
+      <w:rPr>
+        <w:rFonts w:ascii="Courier New" w:hAnsi="Courier New" w:cs="Courier New" w:hint="default"/>
+      </w:rPr>
+    </w:lvl>
+    <w:lvl w:ilvl="8" w:tplc="04090005" w:tentative="1">
+      <w:start w:val="1"/>
+      <w:numFmt w:val="bullet"/>
+      <w:lvlText w:val=""/>
+      <w:lvlJc w:val="left"/>
+      <w:pPr>
+        <w:ind w:left="6480" w:hanging="360"/>
+      </w:pPr>
+      <w:rPr>
+        <w:rFonts w:ascii="Wingdings" w:hAnsi="Wingdings" w:hint="default"/>
+      </w:rPr>
+    </w:lvl>
+  </w:abstractNum>
+  <w:abstractNum w:abstractNumId="17">
     <w:nsid w:val="516C61A7"/>
     <w:multiLevelType w:val="hybridMultilevel"/>
     <w:tmpl w:val="43266BC4"/>
@@ -2872,7 +3932,7 @@
       </w:rPr>
     </w:lvl>
   </w:abstractNum>
-  <w:abstractNum w:abstractNumId="14">
+  <w:abstractNum w:abstractNumId="18">
     <w:nsid w:val="6208251A"/>
     <w:multiLevelType w:val="multilevel"/>
     <w:tmpl w:val="439C0588"/>
@@ -2985,7 +4045,7 @@
       </w:pPr>
     </w:lvl>
   </w:abstractNum>
-  <w:abstractNum w:abstractNumId="15">
+  <w:abstractNum w:abstractNumId="19">
     <w:nsid w:val="72AF6453"/>
     <w:multiLevelType w:val="hybridMultilevel"/>
     <w:tmpl w:val="0FEAE618"/>
@@ -3098,7 +4158,7 @@
       </w:rPr>
     </w:lvl>
   </w:abstractNum>
-  <w:abstractNum w:abstractNumId="16">
+  <w:abstractNum w:abstractNumId="20">
     <w:nsid w:val="737114C5"/>
     <w:multiLevelType w:val="hybridMultilevel"/>
     <w:tmpl w:val="194A6D22"/>
@@ -3211,7 +4271,7 @@
       </w:rPr>
     </w:lvl>
   </w:abstractNum>
-  <w:abstractNum w:abstractNumId="17">
+  <w:abstractNum w:abstractNumId="21">
     <w:nsid w:val="76B41829"/>
     <w:multiLevelType w:val="hybridMultilevel"/>
     <w:tmpl w:val="4A90C83A"/>
@@ -3324,7 +4384,7 @@
       </w:rPr>
     </w:lvl>
   </w:abstractNum>
-  <w:abstractNum w:abstractNumId="18">
+  <w:abstractNum w:abstractNumId="22">
     <w:nsid w:val="7BE0139E"/>
     <w:multiLevelType w:val="hybridMultilevel"/>
     <w:tmpl w:val="AA18C8BC"/>
@@ -3438,37 +4498,37 @@
     </w:lvl>
   </w:abstractNum>
   <w:num w:numId="1">
-    <w:abstractNumId w:val="6"/>
+    <w:abstractNumId w:val="9"/>
   </w:num>
   <w:num w:numId="2">
-    <w:abstractNumId w:val="16"/>
+    <w:abstractNumId w:val="20"/>
   </w:num>
   <w:num w:numId="3">
     <w:abstractNumId w:val="2"/>
   </w:num>
   <w:num w:numId="4">
+    <w:abstractNumId w:val="19"/>
+  </w:num>
+  <w:num w:numId="5">
+    <w:abstractNumId w:val="14"/>
+  </w:num>
+  <w:num w:numId="6">
+    <w:abstractNumId w:val="11"/>
+  </w:num>
+  <w:num w:numId="7">
     <w:abstractNumId w:val="15"/>
   </w:num>
-  <w:num w:numId="5">
-    <w:abstractNumId w:val="11"/>
-  </w:num>
-  <w:num w:numId="6">
-    <w:abstractNumId w:val="8"/>
-  </w:num>
-  <w:num w:numId="7">
-    <w:abstractNumId w:val="12"/>
-  </w:num>
   <w:num w:numId="8">
-    <w:abstractNumId w:val="13"/>
+    <w:abstractNumId w:val="17"/>
   </w:num>
   <w:num w:numId="9">
-    <w:abstractNumId w:val="14"/>
+    <w:abstractNumId w:val="18"/>
   </w:num>
   <w:num w:numId="10">
-    <w:abstractNumId w:val="17"/>
+    <w:abstractNumId w:val="21"/>
   </w:num>
   <w:num w:numId="11">
-    <w:abstractNumId w:val="7"/>
+    <w:abstractNumId w:val="10"/>
     <w:lvlOverride w:ilvl="0">
       <w:startOverride w:val="1"/>
     </w:lvlOverride>
@@ -3498,7 +4558,7 @@
     </w:lvlOverride>
   </w:num>
   <w:num w:numId="12">
-    <w:abstractNumId w:val="3"/>
+    <w:abstractNumId w:val="5"/>
   </w:num>
   <w:num w:numId="13">
     <w:abstractNumId w:val="0"/>
@@ -3507,19 +4567,31 @@
     <w:abstractNumId w:val="1"/>
   </w:num>
   <w:num w:numId="15">
-    <w:abstractNumId w:val="5"/>
+    <w:abstractNumId w:val="8"/>
   </w:num>
   <w:num w:numId="16">
-    <w:abstractNumId w:val="10"/>
+    <w:abstractNumId w:val="13"/>
   </w:num>
   <w:num w:numId="17">
-    <w:abstractNumId w:val="18"/>
+    <w:abstractNumId w:val="22"/>
   </w:num>
   <w:num w:numId="18">
+    <w:abstractNumId w:val="6"/>
+  </w:num>
+  <w:num w:numId="19">
+    <w:abstractNumId w:val="12"/>
+  </w:num>
+  <w:num w:numId="20">
+    <w:abstractNumId w:val="3"/>
+  </w:num>
+  <w:num w:numId="21">
     <w:abstractNumId w:val="4"/>
   </w:num>
-  <w:num w:numId="19">
-    <w:abstractNumId w:val="9"/>
+  <w:num w:numId="22">
+    <w:abstractNumId w:val="16"/>
+  </w:num>
+  <w:num w:numId="23">
+    <w:abstractNumId w:val="7"/>
   </w:num>
 </w:numbering>
 </file>
@@ -3638,7 +4710,7 @@
     <w:lsdException w:name="E-mail Signature" w:semiHidden="1" w:unhideWhenUsed="1"/>
     <w:lsdException w:name="HTML Top of Form" w:semiHidden="1" w:unhideWhenUsed="1"/>
     <w:lsdException w:name="HTML Bottom of Form" w:semiHidden="1" w:unhideWhenUsed="1"/>
-    <w:lsdException w:name="Normal (Web)" w:semiHidden="1" w:uiPriority="0" w:unhideWhenUsed="1"/>
+    <w:lsdException w:name="Normal (Web)" w:semiHidden="1" w:unhideWhenUsed="1"/>
     <w:lsdException w:name="HTML Acronym" w:semiHidden="1" w:unhideWhenUsed="1"/>
     <w:lsdException w:name="HTML Address" w:semiHidden="1" w:unhideWhenUsed="1"/>
     <w:lsdException w:name="HTML Cite" w:semiHidden="1" w:unhideWhenUsed="1"/>
@@ -4136,6 +5208,7 @@
   <w:style w:type="paragraph" w:styleId="NormalWeb">
     <w:name w:val="Normal (Web)"/>
     <w:basedOn w:val="Normal"/>
+    <w:uiPriority w:val="99"/>
     <w:unhideWhenUsed/>
     <w:rsid w:val="007D2006"/>
     <w:pPr>
@@ -4737,7 +5810,9 @@
     <w:rsid w:val="00424ACB"/>
     <w:rsid w:val="00451139"/>
     <w:rsid w:val="00483914"/>
+    <w:rsid w:val="00517CC6"/>
     <w:rsid w:val="005C6ADA"/>
+    <w:rsid w:val="00707425"/>
     <w:rsid w:val="00724573"/>
     <w:rsid w:val="007F01B2"/>
     <w:rsid w:val="00815082"/>
@@ -5494,7 +6569,7 @@
 </file>
 
 <file path=customXml/itemProps1.xml><?xml version="1.0" encoding="utf-8"?>
-<ds:datastoreItem xmlns:ds="http://schemas.openxmlformats.org/officeDocument/2006/customXml" ds:itemID="{DEF62E8D-5C05-434C-8E6F-A510D58BDDEE}">
+<ds:datastoreItem xmlns:ds="http://schemas.openxmlformats.org/officeDocument/2006/customXml" ds:itemID="{43000B10-F6B7-49CF-9817-15AC130232BD}">
   <ds:schemaRefs>
     <ds:schemaRef ds:uri="http://schemas.openxmlformats.org/officeDocument/2006/bibliography"/>
   </ds:schemaRefs>

</xml_diff>